<commit_message>
Szektorok és a hozzá kapcsolódó események
</commit_message>
<xml_diff>
--- a/endpoints.docx
+++ b/endpoints.docx
@@ -1038,6 +1038,190 @@
           </w:p>
         </w:tc>
       </w:tr>
+      <w:tr>
+        <w:tc>
+          <w:tcPr>
+            <w:tcW w:w="1825" w:type="dxa"/>
+            <w:vAlign w:val="center"/>
+          </w:tcPr>
+          <w:p>
+            <w:pPr>
+              <w:spacing w:after="120"/>
+              <w:rPr>
+                <w:rFonts w:ascii="Arial" w:hAnsi="Arial" w:cs="Arial"/>
+              </w:rPr>
+            </w:pPr>
+            <w:r>
+              <w:rPr>
+                <w:rFonts w:ascii="Arial" w:hAnsi="Arial" w:cs="Arial"/>
+              </w:rPr>
+              <w:t xml:space="preserve">Szektorok listája egy adott </w:t>
+            </w:r>
+            <w:proofErr w:type="spellStart"/>
+            <w:r>
+              <w:rPr>
+                <w:rFonts w:ascii="Arial" w:hAnsi="Arial" w:cs="Arial"/>
+              </w:rPr>
+              <w:t>eseményehez</w:t>
+            </w:r>
+            <w:proofErr w:type="spellEnd"/>
+          </w:p>
+        </w:tc>
+        <w:tc>
+          <w:tcPr>
+            <w:tcW w:w="804" w:type="dxa"/>
+            <w:vAlign w:val="center"/>
+          </w:tcPr>
+          <w:p>
+            <w:pPr>
+              <w:spacing w:after="120"/>
+              <w:jc w:val="center"/>
+              <w:rPr>
+                <w:rFonts w:ascii="Arial" w:hAnsi="Arial" w:cs="Arial"/>
+              </w:rPr>
+            </w:pPr>
+            <w:r>
+              <w:rPr>
+                <w:rFonts w:ascii="Arial" w:hAnsi="Arial" w:cs="Arial"/>
+              </w:rPr>
+              <w:t>GET</w:t>
+            </w:r>
+          </w:p>
+        </w:tc>
+        <w:tc>
+          <w:tcPr>
+            <w:tcW w:w="1477" w:type="dxa"/>
+            <w:vAlign w:val="center"/>
+          </w:tcPr>
+          <w:p>
+            <w:pPr>
+              <w:spacing w:after="120"/>
+              <w:rPr>
+                <w:rFonts w:ascii="Arial" w:hAnsi="Arial" w:cs="Arial"/>
+              </w:rPr>
+            </w:pPr>
+            <w:r>
+              <w:rPr>
+                <w:rFonts w:ascii="Arial" w:hAnsi="Arial" w:cs="Arial"/>
+              </w:rPr>
+              <w:t>Integer</w:t>
+            </w:r>
+          </w:p>
+        </w:tc>
+        <w:tc>
+          <w:tcPr>
+            <w:tcW w:w="3260" w:type="dxa"/>
+            <w:vAlign w:val="center"/>
+          </w:tcPr>
+          <w:p>
+            <w:pPr>
+              <w:spacing w:after="120"/>
+              <w:rPr>
+                <w:rFonts w:ascii="Arial" w:hAnsi="Arial" w:cs="Arial"/>
+              </w:rPr>
+            </w:pPr>
+            <w:r>
+              <w:rPr>
+                <w:rFonts w:ascii="Arial" w:hAnsi="Arial" w:cs="Arial"/>
+              </w:rPr>
+              <w:t>/</w:t>
+            </w:r>
+            <w:proofErr w:type="spellStart"/>
+            <w:r>
+              <w:rPr>
+                <w:rFonts w:ascii="Arial" w:hAnsi="Arial" w:cs="Arial"/>
+              </w:rPr>
+              <w:t>api</w:t>
+            </w:r>
+            <w:proofErr w:type="spellEnd"/>
+            <w:r>
+              <w:rPr>
+                <w:rFonts w:ascii="Arial" w:hAnsi="Arial" w:cs="Arial"/>
+              </w:rPr>
+              <w:t>/</w:t>
+            </w:r>
+            <w:proofErr w:type="spellStart"/>
+            <w:r>
+              <w:rPr>
+                <w:rFonts w:ascii="Arial" w:hAnsi="Arial" w:cs="Arial"/>
+              </w:rPr>
+              <w:t>sectors</w:t>
+            </w:r>
+            <w:proofErr w:type="spellEnd"/>
+            <w:r>
+              <w:rPr>
+                <w:rFonts w:ascii="Arial" w:hAnsi="Arial" w:cs="Arial"/>
+              </w:rPr>
+              <w:t>/</w:t>
+            </w:r>
+            <w:proofErr w:type="spellStart"/>
+            <w:r>
+              <w:rPr>
+                <w:rFonts w:ascii="Arial" w:hAnsi="Arial" w:cs="Arial"/>
+              </w:rPr>
+              <w:t>byevent</w:t>
+            </w:r>
+            <w:proofErr w:type="spellEnd"/>
+            <w:r>
+              <w:rPr>
+                <w:rFonts w:ascii="Arial" w:hAnsi="Arial" w:cs="Arial"/>
+              </w:rPr>
+              <w:t>/{</w:t>
+            </w:r>
+            <w:proofErr w:type="spellStart"/>
+            <w:r>
+              <w:rPr>
+                <w:rFonts w:ascii="Arial" w:hAnsi="Arial" w:cs="Arial"/>
+              </w:rPr>
+              <w:t>id</w:t>
+            </w:r>
+            <w:proofErr w:type="spellEnd"/>
+            <w:r>
+              <w:rPr>
+                <w:rFonts w:ascii="Arial" w:hAnsi="Arial" w:cs="Arial"/>
+              </w:rPr>
+              <w:t>}</w:t>
+            </w:r>
+          </w:p>
+        </w:tc>
+        <w:tc>
+          <w:tcPr>
+            <w:tcW w:w="1696" w:type="dxa"/>
+            <w:vAlign w:val="center"/>
+          </w:tcPr>
+          <w:p>
+            <w:pPr>
+              <w:spacing w:after="120"/>
+              <w:jc w:val="center"/>
+              <w:rPr>
+                <w:rFonts w:ascii="Arial" w:hAnsi="Arial" w:cs="Arial"/>
+              </w:rPr>
+            </w:pPr>
+            <w:r>
+              <w:rPr>
+                <w:rFonts w:ascii="Arial" w:hAnsi="Arial" w:cs="Arial"/>
+              </w:rPr>
+              <w:t>List&lt;</w:t>
+            </w:r>
+            <w:proofErr w:type="spellStart"/>
+            <w:r>
+              <w:rPr>
+                <w:rFonts w:ascii="Arial" w:hAnsi="Arial" w:cs="Arial"/>
+              </w:rPr>
+              <w:t>Sector</w:t>
+            </w:r>
+            <w:proofErr w:type="spellEnd"/>
+            <w:r>
+              <w:rPr>
+                <w:rFonts w:ascii="Arial" w:hAnsi="Arial" w:cs="Arial"/>
+              </w:rPr>
+              <w:t>&gt;</w:t>
+            </w:r>
+            <w:bookmarkStart w:id="0" w:name="_GoBack"/>
+            <w:bookmarkEnd w:id="0"/>
+          </w:p>
+        </w:tc>
+      </w:tr>
     </w:tbl>
     <w:p>
       <w:pPr>
@@ -1046,8 +1230,6 @@
           <w:rFonts w:ascii="Arial" w:hAnsi="Arial" w:cs="Arial"/>
         </w:rPr>
       </w:pPr>
-      <w:bookmarkStart w:id="0" w:name="_GoBack"/>
-      <w:bookmarkEnd w:id="0"/>
     </w:p>
     <w:sectPr>
       <w:pgSz w:w="11906" w:h="16838"/>

</xml_diff>